<commit_message>
added: Lyndor wall, gate and pavement
</commit_message>
<xml_diff>
--- a/Concept Art & References/Story/Lyndor Dancer_Story.docx
+++ b/Concept Art & References/Story/Lyndor Dancer_Story.docx
@@ -12,13 +12,23 @@
           <w:sz w:val="56"/>
         </w:rPr>
       </w:pPr>
+      <w:proofErr w:type="spellStart"/>
       <w:r>
         <w:rPr>
           <w:rFonts w:ascii="Calibri Light" w:eastAsia="Calibri Light" w:hAnsi="Calibri Light" w:cs="Calibri Light"/>
           <w:spacing w:val="-10"/>
           <w:sz w:val="56"/>
         </w:rPr>
-        <w:t>Lyndor Dancer</w:t>
+        <w:t>Lyndor</w:t>
+      </w:r>
+      <w:proofErr w:type="spellEnd"/>
+      <w:r>
+        <w:rPr>
+          <w:rFonts w:ascii="Calibri Light" w:eastAsia="Calibri Light" w:hAnsi="Calibri Light" w:cs="Calibri Light"/>
+          <w:spacing w:val="-10"/>
+          <w:sz w:val="56"/>
+        </w:rPr>
+        <w:t xml:space="preserve"> Dancer</w:t>
       </w:r>
     </w:p>
     <w:p>
@@ -82,6 +92,7 @@
         </w:rPr>
         <w:t xml:space="preserve"> </w:t>
       </w:r>
+      <w:proofErr w:type="spellStart"/>
       <w:r>
         <w:rPr>
           <w:rFonts w:ascii="Calibri" w:eastAsia="Calibri" w:hAnsi="Calibri" w:cs="Calibri"/>
@@ -89,6 +100,7 @@
         </w:rPr>
         <w:t>Lyndor</w:t>
       </w:r>
+      <w:proofErr w:type="spellEnd"/>
       <w:r>
         <w:rPr>
           <w:rFonts w:ascii="Calibri" w:eastAsia="Calibri" w:hAnsi="Calibri" w:cs="Calibri"/>
@@ -132,7 +144,21 @@
         <w:rPr>
           <w:rFonts w:ascii="Calibri" w:eastAsia="Calibri" w:hAnsi="Calibri" w:cs="Calibri"/>
         </w:rPr>
-        <w:t>, you are his son</w:t>
+        <w:t xml:space="preserve">, </w:t>
+      </w:r>
+      <w:proofErr w:type="gramStart"/>
+      <w:r>
+        <w:rPr>
+          <w:rFonts w:ascii="Calibri" w:eastAsia="Calibri" w:hAnsi="Calibri" w:cs="Calibri"/>
+        </w:rPr>
+        <w:t>you</w:t>
+      </w:r>
+      <w:proofErr w:type="gramEnd"/>
+      <w:r>
+        <w:rPr>
+          <w:rFonts w:ascii="Calibri" w:eastAsia="Calibri" w:hAnsi="Calibri" w:cs="Calibri"/>
+        </w:rPr>
+        <w:t xml:space="preserve"> are his son</w:t>
       </w:r>
       <w:r>
         <w:rPr>
@@ -166,8 +192,16 @@
         <w:rPr>
           <w:rFonts w:ascii="Calibri" w:eastAsia="Calibri" w:hAnsi="Calibri" w:cs="Calibri"/>
         </w:rPr>
-        <w:t>But one day lyndor</w:t>
-      </w:r>
+        <w:t xml:space="preserve">But one day </w:t>
+      </w:r>
+      <w:proofErr w:type="spellStart"/>
+      <w:r>
+        <w:rPr>
+          <w:rFonts w:ascii="Calibri" w:eastAsia="Calibri" w:hAnsi="Calibri" w:cs="Calibri"/>
+        </w:rPr>
+        <w:t>lyndor</w:t>
+      </w:r>
+      <w:proofErr w:type="spellEnd"/>
       <w:r>
         <w:rPr>
           <w:rFonts w:ascii="Calibri" w:eastAsia="Calibri" w:hAnsi="Calibri" w:cs="Calibri"/>
@@ -226,7 +260,21 @@
         <w:rPr>
           <w:rFonts w:ascii="Calibri" w:eastAsia="Calibri" w:hAnsi="Calibri" w:cs="Calibri"/>
         </w:rPr>
-        <w:t xml:space="preserve"> Lyndor from manifesting.</w:t>
+        <w:t xml:space="preserve"> </w:t>
+      </w:r>
+      <w:proofErr w:type="spellStart"/>
+      <w:r>
+        <w:rPr>
+          <w:rFonts w:ascii="Calibri" w:eastAsia="Calibri" w:hAnsi="Calibri" w:cs="Calibri"/>
+        </w:rPr>
+        <w:t>Lyndor</w:t>
+      </w:r>
+      <w:proofErr w:type="spellEnd"/>
+      <w:r>
+        <w:rPr>
+          <w:rFonts w:ascii="Calibri" w:eastAsia="Calibri" w:hAnsi="Calibri" w:cs="Calibri"/>
+        </w:rPr>
+        <w:t xml:space="preserve"> from manifesting.</w:t>
       </w:r>
     </w:p>
     <w:p>
@@ -273,8 +321,16 @@
         <w:rPr>
           <w:rFonts w:ascii="Calibri" w:eastAsia="Calibri" w:hAnsi="Calibri" w:cs="Calibri"/>
         </w:rPr>
-        <w:t>of a maiden called Viénne</w:t>
-      </w:r>
+        <w:t xml:space="preserve">of a maiden called </w:t>
+      </w:r>
+      <w:proofErr w:type="spellStart"/>
+      <w:r>
+        <w:rPr>
+          <w:rFonts w:ascii="Calibri" w:eastAsia="Calibri" w:hAnsi="Calibri" w:cs="Calibri"/>
+        </w:rPr>
+        <w:t>Viénne</w:t>
+      </w:r>
+      <w:proofErr w:type="spellEnd"/>
       <w:r>
         <w:rPr>
           <w:rFonts w:ascii="Calibri" w:eastAsia="Calibri" w:hAnsi="Calibri" w:cs="Calibri"/>
@@ -287,6 +343,7 @@
         </w:rPr>
         <w:br/>
       </w:r>
+      <w:proofErr w:type="spellStart"/>
       <w:r>
         <w:rPr>
           <w:rFonts w:ascii="Calibri" w:eastAsia="Calibri" w:hAnsi="Calibri" w:cs="Calibri"/>
@@ -299,17 +356,13 @@
           <w:rFonts w:ascii="Calibri" w:eastAsia="Calibri" w:hAnsi="Calibri" w:cs="Calibri"/>
           <w:b/>
         </w:rPr>
-        <w:t xml:space="preserve">nne </w:t>
-      </w:r>
-      <w:r>
-        <w:rPr>
-          <w:rFonts w:ascii="Calibri" w:eastAsia="Calibri" w:hAnsi="Calibri" w:cs="Calibri"/>
-        </w:rPr>
-        <w:t>died and went to lyndor.</w:t>
-      </w:r>
-      <w:r>
-        <w:rPr>
-          <w:rFonts w:ascii="Calibri" w:eastAsia="Calibri" w:hAnsi="Calibri" w:cs="Calibri"/>
+        <w:t>nne</w:t>
+      </w:r>
+      <w:proofErr w:type="spellEnd"/>
+      <w:r>
+        <w:rPr>
+          <w:rFonts w:ascii="Calibri" w:eastAsia="Calibri" w:hAnsi="Calibri" w:cs="Calibri"/>
+          <w:b/>
         </w:rPr>
         <w:t xml:space="preserve"> </w:t>
       </w:r>
@@ -317,7 +370,47 @@
         <w:rPr>
           <w:rFonts w:ascii="Calibri" w:eastAsia="Calibri" w:hAnsi="Calibri" w:cs="Calibri"/>
         </w:rPr>
-        <w:t>Reeve consumed by grief, attempts to bring her back to life by merging Lyndor with the</w:t>
+        <w:t xml:space="preserve">died and went to </w:t>
+      </w:r>
+      <w:proofErr w:type="spellStart"/>
+      <w:r>
+        <w:rPr>
+          <w:rFonts w:ascii="Calibri" w:eastAsia="Calibri" w:hAnsi="Calibri" w:cs="Calibri"/>
+        </w:rPr>
+        <w:t>lyndor</w:t>
+      </w:r>
+      <w:proofErr w:type="spellEnd"/>
+      <w:r>
+        <w:rPr>
+          <w:rFonts w:ascii="Calibri" w:eastAsia="Calibri" w:hAnsi="Calibri" w:cs="Calibri"/>
+        </w:rPr>
+        <w:t>.</w:t>
+      </w:r>
+      <w:r>
+        <w:rPr>
+          <w:rFonts w:ascii="Calibri" w:eastAsia="Calibri" w:hAnsi="Calibri" w:cs="Calibri"/>
+        </w:rPr>
+        <w:t xml:space="preserve"> </w:t>
+      </w:r>
+      <w:r>
+        <w:rPr>
+          <w:rFonts w:ascii="Calibri" w:eastAsia="Calibri" w:hAnsi="Calibri" w:cs="Calibri"/>
+        </w:rPr>
+        <w:t xml:space="preserve">Reeve consumed by grief, attempts to bring her back to life by merging </w:t>
+      </w:r>
+      <w:proofErr w:type="spellStart"/>
+      <w:r>
+        <w:rPr>
+          <w:rFonts w:ascii="Calibri" w:eastAsia="Calibri" w:hAnsi="Calibri" w:cs="Calibri"/>
+        </w:rPr>
+        <w:t>Lyndor</w:t>
+      </w:r>
+      <w:proofErr w:type="spellEnd"/>
+      <w:r>
+        <w:rPr>
+          <w:rFonts w:ascii="Calibri" w:eastAsia="Calibri" w:hAnsi="Calibri" w:cs="Calibri"/>
+        </w:rPr>
+        <w:t xml:space="preserve"> with the</w:t>
       </w:r>
       <w:r>
         <w:rPr>
@@ -345,11 +438,19 @@
           <w:rFonts w:ascii="Calibri" w:eastAsia="Calibri" w:hAnsi="Calibri" w:cs="Calibri"/>
         </w:rPr>
       </w:pPr>
-      <w:r>
-        <w:rPr>
-          <w:rFonts w:ascii="Calibri" w:eastAsia="Calibri" w:hAnsi="Calibri" w:cs="Calibri"/>
-        </w:rPr>
-        <w:t xml:space="preserve">Viénne and </w:t>
+      <w:proofErr w:type="spellStart"/>
+      <w:r>
+        <w:rPr>
+          <w:rFonts w:ascii="Calibri" w:eastAsia="Calibri" w:hAnsi="Calibri" w:cs="Calibri"/>
+        </w:rPr>
+        <w:t>Viénne</w:t>
+      </w:r>
+      <w:proofErr w:type="spellEnd"/>
+      <w:r>
+        <w:rPr>
+          <w:rFonts w:ascii="Calibri" w:eastAsia="Calibri" w:hAnsi="Calibri" w:cs="Calibri"/>
+        </w:rPr>
+        <w:t xml:space="preserve"> and </w:t>
       </w:r>
       <w:r>
         <w:rPr>
@@ -388,7 +489,21 @@
         <w:rPr>
           <w:rFonts w:ascii="Calibri" w:eastAsia="Calibri" w:hAnsi="Calibri" w:cs="Calibri"/>
         </w:rPr>
-        <w:t xml:space="preserve">Agatha lives in the hubtown and </w:t>
+        <w:t xml:space="preserve">Agatha lives in the </w:t>
+      </w:r>
+      <w:proofErr w:type="spellStart"/>
+      <w:r>
+        <w:rPr>
+          <w:rFonts w:ascii="Calibri" w:eastAsia="Calibri" w:hAnsi="Calibri" w:cs="Calibri"/>
+        </w:rPr>
+        <w:t>hubtown</w:t>
+      </w:r>
+      <w:proofErr w:type="spellEnd"/>
+      <w:r>
+        <w:rPr>
+          <w:rFonts w:ascii="Calibri" w:eastAsia="Calibri" w:hAnsi="Calibri" w:cs="Calibri"/>
+        </w:rPr>
+        <w:t xml:space="preserve"> and </w:t>
       </w:r>
       <w:r>
         <w:rPr>
@@ -432,8 +547,16 @@
         <w:rPr>
           <w:rFonts w:ascii="Calibri" w:eastAsia="Calibri" w:hAnsi="Calibri" w:cs="Calibri"/>
         </w:rPr>
-        <w:t>e villain from merging the world with lyndor</w:t>
-      </w:r>
+        <w:t xml:space="preserve">e villain from merging the world with </w:t>
+      </w:r>
+      <w:proofErr w:type="spellStart"/>
+      <w:r>
+        <w:rPr>
+          <w:rFonts w:ascii="Calibri" w:eastAsia="Calibri" w:hAnsi="Calibri" w:cs="Calibri"/>
+        </w:rPr>
+        <w:t>lyndor</w:t>
+      </w:r>
+      <w:proofErr w:type="spellEnd"/>
       <w:r>
         <w:rPr>
           <w:rFonts w:ascii="Calibri" w:eastAsia="Calibri" w:hAnsi="Calibri" w:cs="Calibri"/>
@@ -507,6 +630,7 @@
         </w:rPr>
         <w:t>(</w:t>
       </w:r>
+      <w:proofErr w:type="spellStart"/>
       <w:r>
         <w:rPr>
           <w:rFonts w:ascii="Calibri" w:eastAsia="Calibri" w:hAnsi="Calibri" w:cs="Calibri"/>
@@ -514,6 +638,7 @@
         </w:rPr>
         <w:t>Hubtown</w:t>
       </w:r>
+      <w:proofErr w:type="spellEnd"/>
       <w:r>
         <w:rPr>
           <w:rFonts w:ascii="Calibri" w:eastAsia="Calibri" w:hAnsi="Calibri" w:cs="Calibri"/>
@@ -550,8 +675,24 @@
         <w:rPr>
           <w:rFonts w:ascii="Calibri" w:eastAsia="Calibri" w:hAnsi="Calibri" w:cs="Calibri"/>
         </w:rPr>
-        <w:t>, and as such holds one of 4 legendary weapons provided by the gods, the greatsword(</w:t>
-      </w:r>
+        <w:t xml:space="preserve">, and as such holds one of 4 legendary weapons provided by the gods, the </w:t>
+      </w:r>
+      <w:proofErr w:type="spellStart"/>
+      <w:proofErr w:type="gramStart"/>
+      <w:r>
+        <w:rPr>
+          <w:rFonts w:ascii="Calibri" w:eastAsia="Calibri" w:hAnsi="Calibri" w:cs="Calibri"/>
+        </w:rPr>
+        <w:t>greatsword</w:t>
+      </w:r>
+      <w:proofErr w:type="spellEnd"/>
+      <w:r>
+        <w:rPr>
+          <w:rFonts w:ascii="Calibri" w:eastAsia="Calibri" w:hAnsi="Calibri" w:cs="Calibri"/>
+        </w:rPr>
+        <w:t>(</w:t>
+      </w:r>
+      <w:proofErr w:type="gramEnd"/>
       <w:r>
         <w:rPr>
           <w:rFonts w:ascii="Calibri" w:eastAsia="Calibri" w:hAnsi="Calibri" w:cs="Calibri"/>
@@ -647,140 +788,242 @@
         </w:rPr>
         <w:t>weapons the gods would turn against</w:t>
       </w:r>
+      <w:r>
+        <w:rPr>
+          <w:rFonts w:ascii="Calibri" w:eastAsia="Calibri" w:hAnsi="Calibri" w:cs="Calibri"/>
+        </w:rPr>
+        <w:t xml:space="preserve"> each other.</w:t>
+      </w:r>
+    </w:p>
+    <w:p>
+      <w:pPr>
+        <w:spacing w:after="0"/>
+        <w:rPr>
+          <w:rFonts w:ascii="Calibri" w:eastAsia="Calibri" w:hAnsi="Calibri" w:cs="Calibri"/>
+        </w:rPr>
+      </w:pPr>
+    </w:p>
+    <w:p>
+      <w:pPr>
+        <w:spacing w:after="0"/>
+        <w:rPr>
+          <w:rFonts w:ascii="Calibri" w:eastAsia="Calibri" w:hAnsi="Calibri" w:cs="Calibri"/>
+        </w:rPr>
+      </w:pPr>
+      <w:r>
+        <w:rPr>
+          <w:rFonts w:ascii="Calibri" w:eastAsia="Calibri" w:hAnsi="Calibri" w:cs="Calibri"/>
+        </w:rPr>
+        <w:t>In this civilization, ma</w:t>
+      </w:r>
+      <w:r>
+        <w:rPr>
+          <w:rFonts w:ascii="Calibri" w:eastAsia="Calibri" w:hAnsi="Calibri" w:cs="Calibri"/>
+        </w:rPr>
+        <w:t>n</w:t>
+      </w:r>
+      <w:r>
+        <w:rPr>
+          <w:rFonts w:ascii="Calibri" w:eastAsia="Calibri" w:hAnsi="Calibri" w:cs="Calibri"/>
+        </w:rPr>
+        <w:t>kind</w:t>
+      </w:r>
+      <w:r>
+        <w:rPr>
+          <w:rFonts w:ascii="Calibri" w:eastAsia="Calibri" w:hAnsi="Calibri" w:cs="Calibri"/>
+        </w:rPr>
+        <w:t xml:space="preserve"> believes in </w:t>
+      </w:r>
+      <w:proofErr w:type="spellStart"/>
+      <w:r>
+        <w:rPr>
+          <w:rFonts w:ascii="Calibri" w:eastAsia="Calibri" w:hAnsi="Calibri" w:cs="Calibri"/>
+        </w:rPr>
+        <w:t>Lyndor</w:t>
+      </w:r>
+      <w:proofErr w:type="spellEnd"/>
+      <w:r>
+        <w:rPr>
+          <w:rFonts w:ascii="Calibri" w:eastAsia="Calibri" w:hAnsi="Calibri" w:cs="Calibri"/>
+        </w:rPr>
+        <w:t xml:space="preserve"> as if it is heaven, which is exactly why they don’t mind </w:t>
+      </w:r>
+      <w:proofErr w:type="spellStart"/>
+      <w:r>
+        <w:rPr>
+          <w:rFonts w:ascii="Calibri" w:eastAsia="Calibri" w:hAnsi="Calibri" w:cs="Calibri"/>
+        </w:rPr>
+        <w:t>Lyndor</w:t>
+      </w:r>
+      <w:proofErr w:type="spellEnd"/>
+      <w:r>
+        <w:rPr>
+          <w:rFonts w:ascii="Calibri" w:eastAsia="Calibri" w:hAnsi="Calibri" w:cs="Calibri"/>
+        </w:rPr>
+        <w:t xml:space="preserve"> taking over the world.</w:t>
+      </w:r>
+    </w:p>
+    <w:p>
+      <w:pPr>
+        <w:spacing w:after="0"/>
+        <w:rPr>
+          <w:rFonts w:ascii="Calibri" w:eastAsia="Calibri" w:hAnsi="Calibri" w:cs="Calibri"/>
+        </w:rPr>
+      </w:pPr>
+    </w:p>
+    <w:p>
+      <w:pPr>
+        <w:spacing w:after="0"/>
+        <w:rPr>
+          <w:rFonts w:ascii="Calibri" w:eastAsia="Calibri" w:hAnsi="Calibri" w:cs="Calibri"/>
+        </w:rPr>
+      </w:pPr>
+      <w:proofErr w:type="spellStart"/>
+      <w:r>
+        <w:rPr>
+          <w:rFonts w:ascii="Calibri" w:eastAsia="Calibri" w:hAnsi="Calibri" w:cs="Calibri"/>
+        </w:rPr>
+        <w:t>Lyndor</w:t>
+      </w:r>
+      <w:proofErr w:type="spellEnd"/>
+      <w:r>
+        <w:rPr>
+          <w:rFonts w:ascii="Calibri" w:eastAsia="Calibri" w:hAnsi="Calibri" w:cs="Calibri"/>
+        </w:rPr>
+        <w:t xml:space="preserve"> itself is a prison, and when the villain pulled it to earth, terrible things happened.</w:t>
+      </w:r>
+    </w:p>
+    <w:p>
+      <w:pPr>
+        <w:spacing w:after="0"/>
+        <w:rPr>
+          <w:rFonts w:ascii="Calibri" w:eastAsia="Calibri" w:hAnsi="Calibri" w:cs="Calibri"/>
+        </w:rPr>
+      </w:pPr>
+      <w:r>
+        <w:rPr>
+          <w:rFonts w:ascii="Calibri" w:eastAsia="Calibri" w:hAnsi="Calibri" w:cs="Calibri"/>
+        </w:rPr>
+        <w:t xml:space="preserve">Because </w:t>
+      </w:r>
+      <w:proofErr w:type="spellStart"/>
+      <w:r>
+        <w:rPr>
+          <w:rFonts w:ascii="Calibri" w:eastAsia="Calibri" w:hAnsi="Calibri" w:cs="Calibri"/>
+        </w:rPr>
+        <w:t>Lyndor</w:t>
+      </w:r>
+      <w:proofErr w:type="spellEnd"/>
+      <w:r>
+        <w:rPr>
+          <w:rFonts w:ascii="Calibri" w:eastAsia="Calibri" w:hAnsi="Calibri" w:cs="Calibri"/>
+        </w:rPr>
+        <w:t xml:space="preserve"> is a prison, and a prison holds evil spirits and mad phantoms.</w:t>
+      </w:r>
+    </w:p>
+    <w:p>
+      <w:pPr>
+        <w:spacing w:after="0"/>
+        <w:rPr>
+          <w:rFonts w:ascii="Calibri" w:eastAsia="Calibri" w:hAnsi="Calibri" w:cs="Calibri"/>
+        </w:rPr>
+      </w:pPr>
+    </w:p>
+    <w:p>
+      <w:pPr>
+        <w:spacing w:after="0"/>
+        <w:rPr>
+          <w:rFonts w:ascii="Calibri" w:eastAsia="Calibri" w:hAnsi="Calibri" w:cs="Calibri"/>
+        </w:rPr>
+      </w:pPr>
+      <w:proofErr w:type="gramStart"/>
+      <w:r>
+        <w:rPr>
+          <w:rFonts w:ascii="Calibri" w:eastAsia="Calibri" w:hAnsi="Calibri" w:cs="Calibri"/>
+        </w:rPr>
+        <w:t>the</w:t>
+      </w:r>
+      <w:proofErr w:type="gramEnd"/>
+      <w:r>
+        <w:rPr>
+          <w:rFonts w:ascii="Calibri" w:eastAsia="Calibri" w:hAnsi="Calibri" w:cs="Calibri"/>
+        </w:rPr>
+        <w:t xml:space="preserve"> player doesn’t know he is the son of </w:t>
+      </w:r>
+      <w:proofErr w:type="spellStart"/>
+      <w:r>
+        <w:rPr>
+          <w:rFonts w:ascii="Calibri" w:eastAsia="Calibri" w:hAnsi="Calibri" w:cs="Calibri"/>
+        </w:rPr>
+        <w:t>Lyndor</w:t>
+      </w:r>
+      <w:proofErr w:type="spellEnd"/>
+      <w:r>
+        <w:rPr>
+          <w:rFonts w:ascii="Calibri" w:eastAsia="Calibri" w:hAnsi="Calibri" w:cs="Calibri"/>
+        </w:rPr>
+        <w:t>, though legends are told of him by the NPC’s.</w:t>
+      </w:r>
+    </w:p>
+    <w:p>
+      <w:pPr>
+        <w:spacing w:after="0"/>
+        <w:rPr>
+          <w:rFonts w:ascii="Calibri" w:eastAsia="Calibri" w:hAnsi="Calibri" w:cs="Calibri"/>
+        </w:rPr>
+      </w:pPr>
+      <w:proofErr w:type="gramStart"/>
+      <w:r>
+        <w:rPr>
+          <w:rFonts w:ascii="Calibri" w:eastAsia="Calibri" w:hAnsi="Calibri" w:cs="Calibri"/>
+        </w:rPr>
+        <w:t>you</w:t>
+      </w:r>
+      <w:proofErr w:type="gramEnd"/>
+      <w:r>
+        <w:rPr>
+          <w:rFonts w:ascii="Calibri" w:eastAsia="Calibri" w:hAnsi="Calibri" w:cs="Calibri"/>
+        </w:rPr>
+        <w:t xml:space="preserve"> only find out that you are Pelagius’s son at the end.</w:t>
+      </w:r>
+    </w:p>
+    <w:p>
+      <w:pPr>
+        <w:spacing w:after="0"/>
+        <w:rPr>
+          <w:rFonts w:ascii="Calibri" w:eastAsia="Calibri" w:hAnsi="Calibri" w:cs="Calibri"/>
+        </w:rPr>
+      </w:pPr>
+      <w:r>
+        <w:rPr>
+          <w:rFonts w:ascii="Calibri" w:eastAsia="Calibri" w:hAnsi="Calibri" w:cs="Calibri"/>
+        </w:rPr>
+        <w:t xml:space="preserve">Throughout the game you get hints and clues about </w:t>
+      </w:r>
+      <w:proofErr w:type="spellStart"/>
+      <w:r>
+        <w:rPr>
+          <w:rFonts w:ascii="Calibri" w:eastAsia="Calibri" w:hAnsi="Calibri" w:cs="Calibri"/>
+        </w:rPr>
+        <w:t>Lyndor</w:t>
+      </w:r>
+      <w:proofErr w:type="spellEnd"/>
+      <w:r>
+        <w:rPr>
+          <w:rFonts w:ascii="Calibri" w:eastAsia="Calibri" w:hAnsi="Calibri" w:cs="Calibri"/>
+        </w:rPr>
+        <w:t xml:space="preserve"> and the world around you.</w:t>
+      </w:r>
+    </w:p>
+    <w:p>
+      <w:pPr>
+        <w:spacing w:after="0"/>
+        <w:rPr>
+          <w:rFonts w:ascii="Calibri" w:eastAsia="Calibri" w:hAnsi="Calibri" w:cs="Calibri"/>
+        </w:rPr>
+      </w:pPr>
       <w:bookmarkStart w:id="0" w:name="_GoBack"/>
       <w:bookmarkEnd w:id="0"/>
-      <w:r>
-        <w:rPr>
-          <w:rFonts w:ascii="Calibri" w:eastAsia="Calibri" w:hAnsi="Calibri" w:cs="Calibri"/>
-        </w:rPr>
-        <w:t xml:space="preserve"> each other.</w:t>
-      </w:r>
-    </w:p>
-    <w:p>
-      <w:pPr>
-        <w:spacing w:after="0"/>
-        <w:rPr>
-          <w:rFonts w:ascii="Calibri" w:eastAsia="Calibri" w:hAnsi="Calibri" w:cs="Calibri"/>
-        </w:rPr>
-      </w:pPr>
-    </w:p>
-    <w:p>
-      <w:pPr>
-        <w:spacing w:after="0"/>
-        <w:rPr>
-          <w:rFonts w:ascii="Calibri" w:eastAsia="Calibri" w:hAnsi="Calibri" w:cs="Calibri"/>
-        </w:rPr>
-      </w:pPr>
-      <w:r>
-        <w:rPr>
-          <w:rFonts w:ascii="Calibri" w:eastAsia="Calibri" w:hAnsi="Calibri" w:cs="Calibri"/>
-        </w:rPr>
-        <w:t>In this civilization, ma</w:t>
-      </w:r>
-      <w:r>
-        <w:rPr>
-          <w:rFonts w:ascii="Calibri" w:eastAsia="Calibri" w:hAnsi="Calibri" w:cs="Calibri"/>
-        </w:rPr>
-        <w:t>n</w:t>
-      </w:r>
-      <w:r>
-        <w:rPr>
-          <w:rFonts w:ascii="Calibri" w:eastAsia="Calibri" w:hAnsi="Calibri" w:cs="Calibri"/>
-        </w:rPr>
-        <w:t>kind</w:t>
-      </w:r>
-      <w:r>
-        <w:rPr>
-          <w:rFonts w:ascii="Calibri" w:eastAsia="Calibri" w:hAnsi="Calibri" w:cs="Calibri"/>
-        </w:rPr>
-        <w:t xml:space="preserve"> believes in Lyndor as if it is heaven, which is exactly why they don’t mind Lyndor taking over the world.</w:t>
-      </w:r>
-    </w:p>
-    <w:p>
-      <w:pPr>
-        <w:spacing w:after="0"/>
-        <w:rPr>
-          <w:rFonts w:ascii="Calibri" w:eastAsia="Calibri" w:hAnsi="Calibri" w:cs="Calibri"/>
-        </w:rPr>
-      </w:pPr>
-    </w:p>
-    <w:p>
-      <w:pPr>
-        <w:spacing w:after="0"/>
-        <w:rPr>
-          <w:rFonts w:ascii="Calibri" w:eastAsia="Calibri" w:hAnsi="Calibri" w:cs="Calibri"/>
-        </w:rPr>
-      </w:pPr>
-      <w:r>
-        <w:rPr>
-          <w:rFonts w:ascii="Calibri" w:eastAsia="Calibri" w:hAnsi="Calibri" w:cs="Calibri"/>
-        </w:rPr>
-        <w:t>Lyndor itself is a prison, and when the villain pulled it to earth, terrible things happened.</w:t>
-      </w:r>
-    </w:p>
-    <w:p>
-      <w:pPr>
-        <w:spacing w:after="0"/>
-        <w:rPr>
-          <w:rFonts w:ascii="Calibri" w:eastAsia="Calibri" w:hAnsi="Calibri" w:cs="Calibri"/>
-        </w:rPr>
-      </w:pPr>
-      <w:r>
-        <w:rPr>
-          <w:rFonts w:ascii="Calibri" w:eastAsia="Calibri" w:hAnsi="Calibri" w:cs="Calibri"/>
-        </w:rPr>
-        <w:t>Because Lyndor is a prison, and a prison holds evil spirits and mad phantoms.</w:t>
-      </w:r>
-    </w:p>
-    <w:p>
-      <w:pPr>
-        <w:spacing w:after="0"/>
-        <w:rPr>
-          <w:rFonts w:ascii="Calibri" w:eastAsia="Calibri" w:hAnsi="Calibri" w:cs="Calibri"/>
-        </w:rPr>
-      </w:pPr>
-    </w:p>
-    <w:p>
-      <w:pPr>
-        <w:spacing w:after="0"/>
-        <w:rPr>
-          <w:rFonts w:ascii="Calibri" w:eastAsia="Calibri" w:hAnsi="Calibri" w:cs="Calibri"/>
-        </w:rPr>
-      </w:pPr>
-      <w:r>
-        <w:rPr>
-          <w:rFonts w:ascii="Calibri" w:eastAsia="Calibri" w:hAnsi="Calibri" w:cs="Calibri"/>
-        </w:rPr>
-        <w:t>the player doesn’t know he is the son of Lyndor, though legends are told of him by the NPC’s.</w:t>
-      </w:r>
-    </w:p>
-    <w:p>
-      <w:pPr>
-        <w:spacing w:after="0"/>
-        <w:rPr>
-          <w:rFonts w:ascii="Calibri" w:eastAsia="Calibri" w:hAnsi="Calibri" w:cs="Calibri"/>
-        </w:rPr>
-      </w:pPr>
-      <w:r>
-        <w:rPr>
-          <w:rFonts w:ascii="Calibri" w:eastAsia="Calibri" w:hAnsi="Calibri" w:cs="Calibri"/>
-        </w:rPr>
-        <w:t>you only find out that you are Pelagius’s son at the end.</w:t>
-      </w:r>
-    </w:p>
-    <w:p>
-      <w:pPr>
-        <w:spacing w:after="0"/>
-        <w:rPr>
-          <w:rFonts w:ascii="Calibri" w:eastAsia="Calibri" w:hAnsi="Calibri" w:cs="Calibri"/>
-        </w:rPr>
-      </w:pPr>
-      <w:r>
-        <w:rPr>
-          <w:rFonts w:ascii="Calibri" w:eastAsia="Calibri" w:hAnsi="Calibri" w:cs="Calibri"/>
-        </w:rPr>
-        <w:t>Throughout the game you get hints and clues about Lyndor and the world around you.</w:t>
-      </w:r>
     </w:p>
     <w:sectPr>
       <w:pgSz w:w="12240" w:h="15840"/>

</xml_diff>